<commit_message>
Update formatting for Sidak docs
</commit_message>
<xml_diff>
--- a/docs/Sadik/0_Титульний_Лист_Сідак.docx
+++ b/docs/Sadik/0_Титульний_Лист_Сідак.docx
@@ -462,7 +462,7 @@
                 <w:szCs w:val="28"/>
                 <w:u w:val="single"/>
               </w:rPr>
-              <w:t xml:space="preserve">. </w:t>
+              <w:t xml:space="preserve"> (комплексна тема). </w:t>
             </w:r>
             <w:r>
               <w:rPr>
@@ -2327,6 +2327,15 @@
                 <w:u w:val="single"/>
               </w:rPr>
               <w:t xml:space="preserve"> для ІТ-галузі</w:t>
+            </w:r>
+            <w:r>
+              <w:rPr>
+                <w:color w:val="000000" w:themeColor="text1"/>
+                <w:sz w:val="28"/>
+                <w:szCs w:val="28"/>
+                <w:u w:val="single"/>
+              </w:rPr>
+              <w:t xml:space="preserve"> (комплексна тема)</w:t>
             </w:r>
             <w:r>
               <w:rPr>

</xml_diff>